<commit_message>
Modification de certains sketch, ajout d'in sketch manquant, implémentation du diagramme de cas et des descriptions de diagramme de cas amélioré
</commit_message>
<xml_diff>
--- a/Documentation/Description_diagramme_cas.docx
+++ b/Documentation/Description_diagramme_cas.docx
@@ -1,6 +1,6 @@
 
 <file path=word/document.xml><?xml version="1.0" encoding="utf-8"?>
-<w:document xmlns:wpc="http://schemas.microsoft.com/office/word/2010/wordprocessingCanvas" xmlns:cx="http://schemas.microsoft.com/office/drawing/2014/chartex" xmlns:cx1="http://schemas.microsoft.com/office/drawing/2015/9/8/chartex" xmlns:cx2="http://schemas.microsoft.com/office/drawing/2015/10/21/chartex" xmlns:cx3="http://schemas.microsoft.com/office/drawing/2016/5/9/chartex" xmlns:cx4="http://schemas.microsoft.com/office/drawing/2016/5/10/chartex" xmlns:cx5="http://schemas.microsoft.com/office/drawing/2016/5/11/chartex" xmlns:cx6="http://schemas.microsoft.com/office/drawing/2016/5/12/chartex" xmlns:cx7="http://schemas.microsoft.com/office/drawing/2016/5/13/chartex" xmlns:cx8="http://schemas.microsoft.com/office/drawing/2016/5/14/chartex" xmlns:mc="http://schemas.openxmlformats.org/markup-compatibility/2006" xmlns:aink="http://schemas.microsoft.com/office/drawing/2016/ink" xmlns:am3d="http://schemas.microsoft.com/office/drawing/2017/model3d" xmlns:o="urn:schemas-microsoft-com:office:office" xmlns:r="http://schemas.openxmlformats.org/officeDocument/2006/relationships" xmlns:m="http://schemas.openxmlformats.org/officeDocument/2006/math" xmlns:v="urn:schemas-microsoft-com:vml" xmlns:wp14="http://schemas.microsoft.com/office/word/2010/wordprocessingDrawing" xmlns:wp="http://schemas.openxmlformats.org/drawingml/2006/wordprocessingDrawing" xmlns:w10="urn:schemas-microsoft-com:office:word" xmlns:w="http://schemas.openxmlformats.org/wordprocessingml/2006/main" xmlns:w14="http://schemas.microsoft.com/office/word/2010/wordml" xmlns:w15="http://schemas.microsoft.com/office/word/2012/wordml" xmlns:w16cid="http://schemas.microsoft.com/office/word/2016/wordml/cid" xmlns:w16se="http://schemas.microsoft.com/office/word/2015/wordml/symex" xmlns:wpg="http://schemas.microsoft.com/office/word/2010/wordprocessingGroup" xmlns:wpi="http://schemas.microsoft.com/office/word/2010/wordprocessingInk" xmlns:wne="http://schemas.microsoft.com/office/word/2006/wordml" xmlns:wps="http://schemas.microsoft.com/office/word/2010/wordprocessingShape" mc:Ignorable="w14 w15 w16se w16cid wp14">
+<w:document xmlns:wpc="http://schemas.microsoft.com/office/word/2010/wordprocessingCanvas" xmlns:cx="http://schemas.microsoft.com/office/drawing/2014/chartex" xmlns:cx1="http://schemas.microsoft.com/office/drawing/2015/9/8/chartex" xmlns:cx2="http://schemas.microsoft.com/office/drawing/2015/10/21/chartex" xmlns:cx3="http://schemas.microsoft.com/office/drawing/2016/5/9/chartex" xmlns:cx4="http://schemas.microsoft.com/office/drawing/2016/5/10/chartex" xmlns:cx5="http://schemas.microsoft.com/office/drawing/2016/5/11/chartex" xmlns:cx6="http://schemas.microsoft.com/office/drawing/2016/5/12/chartex" xmlns:cx7="http://schemas.microsoft.com/office/drawing/2016/5/13/chartex" xmlns:cx8="http://schemas.microsoft.com/office/drawing/2016/5/14/chartex" xmlns:mc="http://schemas.openxmlformats.org/markup-compatibility/2006" xmlns:aink="http://schemas.microsoft.com/office/drawing/2016/ink" xmlns:am3d="http://schemas.microsoft.com/office/drawing/2017/model3d" xmlns:o="urn:schemas-microsoft-com:office:office" xmlns:r="http://schemas.openxmlformats.org/officeDocument/2006/relationships" xmlns:m="http://schemas.openxmlformats.org/officeDocument/2006/math" xmlns:v="urn:schemas-microsoft-com:vml" xmlns:wp14="http://schemas.microsoft.com/office/word/2010/wordprocessingDrawing" xmlns:wp="http://schemas.openxmlformats.org/drawingml/2006/wordprocessingDrawing" xmlns:w10="urn:schemas-microsoft-com:office:word" xmlns:w="http://schemas.openxmlformats.org/wordprocessingml/2006/main" xmlns:w14="http://schemas.microsoft.com/office/word/2010/wordml" xmlns:w15="http://schemas.microsoft.com/office/word/2012/wordml" xmlns:w16cex="http://schemas.microsoft.com/office/word/2018/wordml/cex" xmlns:w16cid="http://schemas.microsoft.com/office/word/2016/wordml/cid" xmlns:w16="http://schemas.microsoft.com/office/word/2018/wordml" xmlns:w16sdtdh="http://schemas.microsoft.com/office/word/2020/wordml/sdtdatahash" xmlns:w16se="http://schemas.microsoft.com/office/word/2015/wordml/symex" xmlns:wpg="http://schemas.microsoft.com/office/word/2010/wordprocessingGroup" xmlns:wpi="http://schemas.microsoft.com/office/word/2010/wordprocessingInk" xmlns:wne="http://schemas.microsoft.com/office/word/2006/wordml" xmlns:wps="http://schemas.microsoft.com/office/word/2010/wordprocessingShape" mc:Ignorable="w14 w15 w16se w16cid w16 w16cex w16sdtdh wp14">
   <w:body>
     <w:p>
       <w:pPr>
@@ -1011,15 +1011,7 @@
               </w:numPr>
             </w:pPr>
             <w:r>
-              <w:t>Annule la saisie d’un personnage et retourne au menu (</w:t>
-            </w:r>
-            <w:proofErr w:type="spellStart"/>
-            <w:r>
-              <w:t>map</w:t>
-            </w:r>
-            <w:proofErr w:type="spellEnd"/>
-            <w:r>
-              <w:t xml:space="preserve"> monde)</w:t>
+              <w:t>Annule la saisie d’un personnage et retourne au menu (map monde)</w:t>
             </w:r>
           </w:p>
         </w:tc>
@@ -1579,13 +1571,7 @@
           </w:tcPr>
           <w:p>
             <w:r>
-              <w:t>Ajouter i</w:t>
-            </w:r>
-            <w:r>
-              <w:t>mage</w:t>
-            </w:r>
-            <w:r>
-              <w:t xml:space="preserve"> personnage</w:t>
+              <w:t>Ajouter image personnage</w:t>
             </w:r>
           </w:p>
         </w:tc>
@@ -1607,13 +1593,7 @@
           </w:tcPr>
           <w:p>
             <w:r>
-              <w:t xml:space="preserve">Permet d’ajouter des </w:t>
-            </w:r>
-            <w:r>
-              <w:t>images</w:t>
-            </w:r>
-            <w:r>
-              <w:t xml:space="preserve"> sur un personnages donné</w:t>
+              <w:t>Permet d’ajouter des images sur un personnages donné</w:t>
             </w:r>
           </w:p>
         </w:tc>
@@ -1797,23 +1777,7 @@
           <w:bCs/>
           <w:u w:val="single"/>
         </w:rPr>
-        <w:t xml:space="preserve">Cas « Ajouter image </w:t>
-      </w:r>
-      <w:r>
-        <w:rPr>
-          <w:b/>
-          <w:bCs/>
-          <w:u w:val="single"/>
-        </w:rPr>
-        <w:t>arc</w:t>
-      </w:r>
-      <w:r>
-        <w:rPr>
-          <w:b/>
-          <w:bCs/>
-          <w:u w:val="single"/>
-        </w:rPr>
-        <w:t> »</w:t>
+        <w:t>Cas « Ajouter image arc »</w:t>
       </w:r>
     </w:p>
     <w:tbl>
@@ -1843,10 +1807,7 @@
           </w:tcPr>
           <w:p>
             <w:r>
-              <w:t xml:space="preserve">Ajouter image </w:t>
-            </w:r>
-            <w:r>
-              <w:t>arc</w:t>
+              <w:t>Ajouter image arc</w:t>
             </w:r>
           </w:p>
         </w:tc>
@@ -1868,13 +1829,7 @@
           </w:tcPr>
           <w:p>
             <w:r>
-              <w:t xml:space="preserve">Permet d’ajouter des images sur un </w:t>
-            </w:r>
-            <w:r>
-              <w:t>arc</w:t>
-            </w:r>
-            <w:r>
-              <w:t xml:space="preserve"> donné</w:t>
+              <w:t>Permet d’ajouter des images sur un arc donné</w:t>
             </w:r>
           </w:p>
         </w:tc>
@@ -1936,26 +1891,17 @@
           </w:tcPr>
           <w:p>
             <w:r>
-              <w:t>- Être dans la fenêtre d’information d</w:t>
-            </w:r>
-            <w:r>
-              <w:t>e l’arc</w:t>
-            </w:r>
-          </w:p>
-          <w:p>
-            <w:r>
-              <w:t>- Cliquer sur l’icône d’ajout d’i</w:t>
-            </w:r>
-            <w:r>
-              <w:t>mage</w:t>
-            </w:r>
-          </w:p>
-          <w:p>
-            <w:r>
-              <w:t>- Être dans la fenêtre de saisie d’i</w:t>
-            </w:r>
-            <w:r>
-              <w:t>mage</w:t>
+              <w:t>- Être dans la fenêtre d’information de l’arc</w:t>
+            </w:r>
+          </w:p>
+          <w:p>
+            <w:r>
+              <w:t>- Cliquer sur l’icône d’ajout d’image</w:t>
+            </w:r>
+          </w:p>
+          <w:p>
+            <w:r>
+              <w:t>- Être dans la fenêtre de saisie d’image</w:t>
             </w:r>
           </w:p>
         </w:tc>
@@ -1977,24 +1923,12 @@
           </w:tcPr>
           <w:p>
             <w:r>
-              <w:t>- Entrer toutes l</w:t>
-            </w:r>
-            <w:r>
-              <w:t xml:space="preserve">’image </w:t>
-            </w:r>
-            <w:r>
-              <w:t>voulu (fin 1)</w:t>
-            </w:r>
-          </w:p>
-          <w:p>
-            <w:r>
-              <w:t>- Annuler l’ajout d’i</w:t>
-            </w:r>
-            <w:r>
-              <w:t>mage</w:t>
-            </w:r>
-            <w:r>
-              <w:t xml:space="preserve"> (fin 2)</w:t>
+              <w:t>- Entrer toutes l’image voulu (fin 1)</w:t>
+            </w:r>
+          </w:p>
+          <w:p>
+            <w:r>
+              <w:t>- Annuler l’ajout d’image (fin 2)</w:t>
             </w:r>
           </w:p>
         </w:tc>
@@ -2023,13 +1957,7 @@
               </w:numPr>
             </w:pPr>
             <w:r>
-              <w:t>Enregistre l</w:t>
-            </w:r>
-            <w:r>
-              <w:t xml:space="preserve">’image </w:t>
-            </w:r>
-            <w:r>
-              <w:t>saisies</w:t>
+              <w:t>Enregistre l’image saisies</w:t>
             </w:r>
           </w:p>
           <w:p>
@@ -2041,13 +1969,280 @@
               </w:numPr>
             </w:pPr>
             <w:r>
-              <w:t>Annule la saisie d’</w:t>
-            </w:r>
-            <w:r>
-              <w:t>image</w:t>
-            </w:r>
-            <w:bookmarkStart w:id="0" w:name="_GoBack"/>
-            <w:bookmarkEnd w:id="0"/>
+              <w:t>Annule la saisie d’image</w:t>
+            </w:r>
+          </w:p>
+        </w:tc>
+      </w:tr>
+    </w:tbl>
+    <w:p>
+      <w:pPr>
+        <w:rPr>
+          <w:b/>
+          <w:bCs/>
+          <w:u w:val="single"/>
+        </w:rPr>
+      </w:pPr>
+    </w:p>
+    <w:p>
+      <w:pPr>
+        <w:rPr>
+          <w:b/>
+          <w:bCs/>
+          <w:u w:val="single"/>
+        </w:rPr>
+      </w:pPr>
+    </w:p>
+    <w:p>
+      <w:pPr>
+        <w:rPr>
+          <w:b/>
+          <w:bCs/>
+          <w:u w:val="single"/>
+        </w:rPr>
+      </w:pPr>
+      <w:r>
+        <w:rPr>
+          <w:b/>
+          <w:bCs/>
+          <w:u w:val="single"/>
+        </w:rPr>
+        <w:t>Cas « </w:t>
+      </w:r>
+      <w:r>
+        <w:rPr>
+          <w:b/>
+          <w:bCs/>
+          <w:u w:val="single"/>
+        </w:rPr>
+        <w:t>Accéder</w:t>
+      </w:r>
+      <w:r>
+        <w:rPr>
+          <w:b/>
+          <w:bCs/>
+          <w:u w:val="single"/>
+        </w:rPr>
+        <w:t xml:space="preserve"> i</w:t>
+      </w:r>
+      <w:r>
+        <w:rPr>
+          <w:b/>
+          <w:bCs/>
+          <w:u w:val="single"/>
+        </w:rPr>
+        <w:t>nformation</w:t>
+      </w:r>
+      <w:r>
+        <w:rPr>
+          <w:b/>
+          <w:bCs/>
+          <w:u w:val="single"/>
+        </w:rPr>
+        <w:t xml:space="preserve"> arc »</w:t>
+      </w:r>
+    </w:p>
+    <w:tbl>
+      <w:tblPr>
+        <w:tblStyle w:val="Grilledutableau"/>
+        <w:tblW w:w="9209" w:type="dxa"/>
+        <w:tblLook w:val="04A0" w:firstRow="1" w:lastRow="0" w:firstColumn="1" w:lastColumn="0" w:noHBand="0" w:noVBand="1"/>
+      </w:tblPr>
+      <w:tblGrid>
+        <w:gridCol w:w="4531"/>
+        <w:gridCol w:w="4678"/>
+      </w:tblGrid>
+      <w:tr>
+        <w:tc>
+          <w:tcPr>
+            <w:tcW w:w="4531" w:type="dxa"/>
+          </w:tcPr>
+          <w:p>
+            <w:r>
+              <w:t>Nom</w:t>
+            </w:r>
+          </w:p>
+        </w:tc>
+        <w:tc>
+          <w:tcPr>
+            <w:tcW w:w="4678" w:type="dxa"/>
+          </w:tcPr>
+          <w:p>
+            <w:r>
+              <w:t>Accéder information arc </w:t>
+            </w:r>
+          </w:p>
+        </w:tc>
+      </w:tr>
+      <w:tr>
+        <w:tc>
+          <w:tcPr>
+            <w:tcW w:w="4531" w:type="dxa"/>
+          </w:tcPr>
+          <w:p>
+            <w:r>
+              <w:t>Objectif</w:t>
+            </w:r>
+          </w:p>
+        </w:tc>
+        <w:tc>
+          <w:tcPr>
+            <w:tcW w:w="4678" w:type="dxa"/>
+          </w:tcPr>
+          <w:p>
+            <w:r>
+              <w:t>Permet d’</w:t>
+            </w:r>
+            <w:r>
+              <w:t>accéder</w:t>
+            </w:r>
+            <w:r>
+              <w:t xml:space="preserve"> </w:t>
+            </w:r>
+            <w:r>
+              <w:t>aux différentes informations d’</w:t>
+            </w:r>
+            <w:r>
+              <w:t>un arc donné</w:t>
+            </w:r>
+          </w:p>
+        </w:tc>
+      </w:tr>
+      <w:tr>
+        <w:tc>
+          <w:tcPr>
+            <w:tcW w:w="4531" w:type="dxa"/>
+          </w:tcPr>
+          <w:p>
+            <w:r>
+              <w:t>Acteurs principaux</w:t>
+            </w:r>
+          </w:p>
+        </w:tc>
+        <w:tc>
+          <w:tcPr>
+            <w:tcW w:w="4678" w:type="dxa"/>
+          </w:tcPr>
+          <w:p>
+            <w:r>
+              <w:t>Utilisateur</w:t>
+            </w:r>
+          </w:p>
+        </w:tc>
+      </w:tr>
+      <w:tr>
+        <w:tc>
+          <w:tcPr>
+            <w:tcW w:w="4531" w:type="dxa"/>
+          </w:tcPr>
+          <w:p>
+            <w:r>
+              <w:t xml:space="preserve">Acteurs secondaire </w:t>
+            </w:r>
+          </w:p>
+        </w:tc>
+        <w:tc>
+          <w:tcPr>
+            <w:tcW w:w="4678" w:type="dxa"/>
+          </w:tcPr>
+          <w:p/>
+        </w:tc>
+      </w:tr>
+      <w:tr>
+        <w:tc>
+          <w:tcPr>
+            <w:tcW w:w="4531" w:type="dxa"/>
+          </w:tcPr>
+          <w:p>
+            <w:r>
+              <w:t>Conditions initial</w:t>
+            </w:r>
+          </w:p>
+        </w:tc>
+        <w:tc>
+          <w:tcPr>
+            <w:tcW w:w="4678" w:type="dxa"/>
+          </w:tcPr>
+          <w:p>
+            <w:r>
+              <w:t>- Être dans la fenêtre d’information de l’arc</w:t>
+            </w:r>
+          </w:p>
+          <w:p>
+            <w:r>
+              <w:t xml:space="preserve">- </w:t>
+            </w:r>
+            <w:r>
+              <w:t>Regarder et lire les informations que l’on recherche sur cet arc</w:t>
+            </w:r>
+          </w:p>
+        </w:tc>
+      </w:tr>
+      <w:tr>
+        <w:tc>
+          <w:tcPr>
+            <w:tcW w:w="4531" w:type="dxa"/>
+          </w:tcPr>
+          <w:p>
+            <w:r>
+              <w:t>Scénario d’utilisation</w:t>
+            </w:r>
+          </w:p>
+        </w:tc>
+        <w:tc>
+          <w:tcPr>
+            <w:tcW w:w="4678" w:type="dxa"/>
+          </w:tcPr>
+          <w:p>
+            <w:r>
+              <w:t>- Entrer toutes l’image voulu (fin 1)</w:t>
+            </w:r>
+          </w:p>
+          <w:p>
+            <w:r>
+              <w:t>- Annuler l’ajout d’image (fin 2)</w:t>
+            </w:r>
+          </w:p>
+        </w:tc>
+      </w:tr>
+      <w:tr>
+        <w:tc>
+          <w:tcPr>
+            <w:tcW w:w="4531" w:type="dxa"/>
+          </w:tcPr>
+          <w:p>
+            <w:r>
+              <w:t>Conditions de fin</w:t>
+            </w:r>
+          </w:p>
+        </w:tc>
+        <w:tc>
+          <w:tcPr>
+            <w:tcW w:w="4678" w:type="dxa"/>
+          </w:tcPr>
+          <w:p>
+            <w:pPr>
+              <w:pStyle w:val="Paragraphedeliste"/>
+              <w:numPr>
+                <w:ilvl w:val="0"/>
+                <w:numId w:val="10"/>
+              </w:numPr>
+            </w:pPr>
+            <w:r>
+              <w:t>Enregistre l’image saisies</w:t>
+            </w:r>
+          </w:p>
+          <w:p>
+            <w:pPr>
+              <w:pStyle w:val="Paragraphedeliste"/>
+              <w:numPr>
+                <w:ilvl w:val="0"/>
+                <w:numId w:val="10"/>
+              </w:numPr>
+            </w:pPr>
+            <w:r>
+              <w:t>Annule la saisie d’image</w:t>
+            </w:r>
           </w:p>
         </w:tc>
       </w:tr>
@@ -2072,7 +2267,7 @@
 </file>
 
 <file path=word/numbering.xml><?xml version="1.0" encoding="utf-8"?>
-<w:numbering xmlns:wpc="http://schemas.microsoft.com/office/word/2010/wordprocessingCanvas" xmlns:cx="http://schemas.microsoft.com/office/drawing/2014/chartex" xmlns:cx1="http://schemas.microsoft.com/office/drawing/2015/9/8/chartex" xmlns:cx2="http://schemas.microsoft.com/office/drawing/2015/10/21/chartex" xmlns:cx3="http://schemas.microsoft.com/office/drawing/2016/5/9/chartex" xmlns:cx4="http://schemas.microsoft.com/office/drawing/2016/5/10/chartex" xmlns:cx5="http://schemas.microsoft.com/office/drawing/2016/5/11/chartex" xmlns:cx6="http://schemas.microsoft.com/office/drawing/2016/5/12/chartex" xmlns:cx7="http://schemas.microsoft.com/office/drawing/2016/5/13/chartex" xmlns:cx8="http://schemas.microsoft.com/office/drawing/2016/5/14/chartex" xmlns:mc="http://schemas.openxmlformats.org/markup-compatibility/2006" xmlns:aink="http://schemas.microsoft.com/office/drawing/2016/ink" xmlns:am3d="http://schemas.microsoft.com/office/drawing/2017/model3d" xmlns:o="urn:schemas-microsoft-com:office:office" xmlns:r="http://schemas.openxmlformats.org/officeDocument/2006/relationships" xmlns:m="http://schemas.openxmlformats.org/officeDocument/2006/math" xmlns:v="urn:schemas-microsoft-com:vml" xmlns:wp14="http://schemas.microsoft.com/office/word/2010/wordprocessingDrawing" xmlns:wp="http://schemas.openxmlformats.org/drawingml/2006/wordprocessingDrawing" xmlns:w10="urn:schemas-microsoft-com:office:word" xmlns:w="http://schemas.openxmlformats.org/wordprocessingml/2006/main" xmlns:w14="http://schemas.microsoft.com/office/word/2010/wordml" xmlns:w15="http://schemas.microsoft.com/office/word/2012/wordml" xmlns:w16cid="http://schemas.microsoft.com/office/word/2016/wordml/cid" xmlns:w16se="http://schemas.microsoft.com/office/word/2015/wordml/symex" xmlns:wpg="http://schemas.microsoft.com/office/word/2010/wordprocessingGroup" xmlns:wpi="http://schemas.microsoft.com/office/word/2010/wordprocessingInk" xmlns:wne="http://schemas.microsoft.com/office/word/2006/wordml" xmlns:wps="http://schemas.microsoft.com/office/word/2010/wordprocessingShape" mc:Ignorable="w14 w15 w16se w16cid wp14">
+<w:numbering xmlns:wpc="http://schemas.microsoft.com/office/word/2010/wordprocessingCanvas" xmlns:cx="http://schemas.microsoft.com/office/drawing/2014/chartex" xmlns:cx1="http://schemas.microsoft.com/office/drawing/2015/9/8/chartex" xmlns:cx2="http://schemas.microsoft.com/office/drawing/2015/10/21/chartex" xmlns:cx3="http://schemas.microsoft.com/office/drawing/2016/5/9/chartex" xmlns:cx4="http://schemas.microsoft.com/office/drawing/2016/5/10/chartex" xmlns:cx5="http://schemas.microsoft.com/office/drawing/2016/5/11/chartex" xmlns:cx6="http://schemas.microsoft.com/office/drawing/2016/5/12/chartex" xmlns:cx7="http://schemas.microsoft.com/office/drawing/2016/5/13/chartex" xmlns:cx8="http://schemas.microsoft.com/office/drawing/2016/5/14/chartex" xmlns:mc="http://schemas.openxmlformats.org/markup-compatibility/2006" xmlns:aink="http://schemas.microsoft.com/office/drawing/2016/ink" xmlns:am3d="http://schemas.microsoft.com/office/drawing/2017/model3d" xmlns:o="urn:schemas-microsoft-com:office:office" xmlns:r="http://schemas.openxmlformats.org/officeDocument/2006/relationships" xmlns:m="http://schemas.openxmlformats.org/officeDocument/2006/math" xmlns:v="urn:schemas-microsoft-com:vml" xmlns:wp14="http://schemas.microsoft.com/office/word/2010/wordprocessingDrawing" xmlns:wp="http://schemas.openxmlformats.org/drawingml/2006/wordprocessingDrawing" xmlns:w10="urn:schemas-microsoft-com:office:word" xmlns:w="http://schemas.openxmlformats.org/wordprocessingml/2006/main" xmlns:w14="http://schemas.microsoft.com/office/word/2010/wordml" xmlns:w15="http://schemas.microsoft.com/office/word/2012/wordml" xmlns:w16cex="http://schemas.microsoft.com/office/word/2018/wordml/cex" xmlns:w16cid="http://schemas.microsoft.com/office/word/2016/wordml/cid" xmlns:w16="http://schemas.microsoft.com/office/word/2018/wordml" xmlns:w16sdtdh="http://schemas.microsoft.com/office/word/2020/wordml/sdtdatahash" xmlns:w16se="http://schemas.microsoft.com/office/word/2015/wordml/symex" xmlns:wpg="http://schemas.microsoft.com/office/word/2010/wordprocessingGroup" xmlns:wpi="http://schemas.microsoft.com/office/word/2010/wordprocessingInk" xmlns:wne="http://schemas.microsoft.com/office/word/2006/wordml" xmlns:wps="http://schemas.microsoft.com/office/word/2010/wordprocessingShape" mc:Ignorable="w14 w15 w16se w16cid w16 w16cex w16sdtdh wp14">
   <w:abstractNum w:abstractNumId="0" w15:restartNumberingAfterBreak="0">
     <w:nsid w:val="195B5DC0"/>
     <w:multiLevelType w:val="hybridMultilevel"/>
@@ -2542,6 +2737,95 @@
     </w:lvl>
   </w:abstractNum>
   <w:abstractNum w:abstractNumId="5" w15:restartNumberingAfterBreak="0">
+    <w:nsid w:val="31082D71"/>
+    <w:multiLevelType w:val="hybridMultilevel"/>
+    <w:tmpl w:val="B7E0A16E"/>
+    <w:lvl w:ilvl="0" w:tplc="040C0011">
+      <w:start w:val="1"/>
+      <w:numFmt w:val="decimal"/>
+      <w:lvlText w:val="%1)"/>
+      <w:lvlJc w:val="left"/>
+      <w:pPr>
+        <w:ind w:left="720" w:hanging="360"/>
+      </w:pPr>
+      <w:rPr>
+        <w:rFonts w:hint="default"/>
+      </w:rPr>
+    </w:lvl>
+    <w:lvl w:ilvl="1" w:tplc="040C0019" w:tentative="1">
+      <w:start w:val="1"/>
+      <w:numFmt w:val="lowerLetter"/>
+      <w:lvlText w:val="%2."/>
+      <w:lvlJc w:val="left"/>
+      <w:pPr>
+        <w:ind w:left="1440" w:hanging="360"/>
+      </w:pPr>
+    </w:lvl>
+    <w:lvl w:ilvl="2" w:tplc="040C001B" w:tentative="1">
+      <w:start w:val="1"/>
+      <w:numFmt w:val="lowerRoman"/>
+      <w:lvlText w:val="%3."/>
+      <w:lvlJc w:val="right"/>
+      <w:pPr>
+        <w:ind w:left="2160" w:hanging="180"/>
+      </w:pPr>
+    </w:lvl>
+    <w:lvl w:ilvl="3" w:tplc="040C000F" w:tentative="1">
+      <w:start w:val="1"/>
+      <w:numFmt w:val="decimal"/>
+      <w:lvlText w:val="%4."/>
+      <w:lvlJc w:val="left"/>
+      <w:pPr>
+        <w:ind w:left="2880" w:hanging="360"/>
+      </w:pPr>
+    </w:lvl>
+    <w:lvl w:ilvl="4" w:tplc="040C0019" w:tentative="1">
+      <w:start w:val="1"/>
+      <w:numFmt w:val="lowerLetter"/>
+      <w:lvlText w:val="%5."/>
+      <w:lvlJc w:val="left"/>
+      <w:pPr>
+        <w:ind w:left="3600" w:hanging="360"/>
+      </w:pPr>
+    </w:lvl>
+    <w:lvl w:ilvl="5" w:tplc="040C001B" w:tentative="1">
+      <w:start w:val="1"/>
+      <w:numFmt w:val="lowerRoman"/>
+      <w:lvlText w:val="%6."/>
+      <w:lvlJc w:val="right"/>
+      <w:pPr>
+        <w:ind w:left="4320" w:hanging="180"/>
+      </w:pPr>
+    </w:lvl>
+    <w:lvl w:ilvl="6" w:tplc="040C000F" w:tentative="1">
+      <w:start w:val="1"/>
+      <w:numFmt w:val="decimal"/>
+      <w:lvlText w:val="%7."/>
+      <w:lvlJc w:val="left"/>
+      <w:pPr>
+        <w:ind w:left="5040" w:hanging="360"/>
+      </w:pPr>
+    </w:lvl>
+    <w:lvl w:ilvl="7" w:tplc="040C0019" w:tentative="1">
+      <w:start w:val="1"/>
+      <w:numFmt w:val="lowerLetter"/>
+      <w:lvlText w:val="%8."/>
+      <w:lvlJc w:val="left"/>
+      <w:pPr>
+        <w:ind w:left="5760" w:hanging="360"/>
+      </w:pPr>
+    </w:lvl>
+    <w:lvl w:ilvl="8" w:tplc="040C001B" w:tentative="1">
+      <w:start w:val="1"/>
+      <w:numFmt w:val="lowerRoman"/>
+      <w:lvlText w:val="%9."/>
+      <w:lvlJc w:val="right"/>
+      <w:pPr>
+        <w:ind w:left="6480" w:hanging="180"/>
+      </w:pPr>
+    </w:lvl>
+  </w:abstractNum>
+  <w:abstractNum w:abstractNumId="6" w15:restartNumberingAfterBreak="0">
     <w:nsid w:val="489F4128"/>
     <w:multiLevelType w:val="hybridMultilevel"/>
     <w:tmpl w:val="B7E0A16E"/>
@@ -2630,7 +2914,7 @@
       </w:pPr>
     </w:lvl>
   </w:abstractNum>
-  <w:abstractNum w:abstractNumId="6" w15:restartNumberingAfterBreak="0">
+  <w:abstractNum w:abstractNumId="7" w15:restartNumberingAfterBreak="0">
     <w:nsid w:val="4A3C32C2"/>
     <w:multiLevelType w:val="hybridMultilevel"/>
     <w:tmpl w:val="B7E0A16E"/>
@@ -2719,7 +3003,7 @@
       </w:pPr>
     </w:lvl>
   </w:abstractNum>
-  <w:abstractNum w:abstractNumId="7" w15:restartNumberingAfterBreak="0">
+  <w:abstractNum w:abstractNumId="8" w15:restartNumberingAfterBreak="0">
     <w:nsid w:val="55F42D34"/>
     <w:multiLevelType w:val="hybridMultilevel"/>
     <w:tmpl w:val="B8E6FAD0"/>
@@ -2831,7 +3115,7 @@
       </w:rPr>
     </w:lvl>
   </w:abstractNum>
-  <w:abstractNum w:abstractNumId="8" w15:restartNumberingAfterBreak="0">
+  <w:abstractNum w:abstractNumId="9" w15:restartNumberingAfterBreak="0">
     <w:nsid w:val="59D45ABE"/>
     <w:multiLevelType w:val="hybridMultilevel"/>
     <w:tmpl w:val="B7E0A16E"/>
@@ -2921,7 +3205,7 @@
     </w:lvl>
   </w:abstractNum>
   <w:num w:numId="1">
-    <w:abstractNumId w:val="7"/>
+    <w:abstractNumId w:val="8"/>
   </w:num>
   <w:num w:numId="2">
     <w:abstractNumId w:val="0"/>
@@ -2933,25 +3217,28 @@
     <w:abstractNumId w:val="2"/>
   </w:num>
   <w:num w:numId="5">
-    <w:abstractNumId w:val="8"/>
+    <w:abstractNumId w:val="9"/>
   </w:num>
   <w:num w:numId="6">
     <w:abstractNumId w:val="3"/>
   </w:num>
   <w:num w:numId="7">
-    <w:abstractNumId w:val="6"/>
+    <w:abstractNumId w:val="7"/>
   </w:num>
   <w:num w:numId="8">
-    <w:abstractNumId w:val="5"/>
+    <w:abstractNumId w:val="6"/>
   </w:num>
   <w:num w:numId="9">
     <w:abstractNumId w:val="4"/>
+  </w:num>
+  <w:num w:numId="10">
+    <w:abstractNumId w:val="5"/>
   </w:num>
 </w:numbering>
 </file>
 
 <file path=word/styles.xml><?xml version="1.0" encoding="utf-8"?>
-<w:styles xmlns:mc="http://schemas.openxmlformats.org/markup-compatibility/2006" xmlns:r="http://schemas.openxmlformats.org/officeDocument/2006/relationships" xmlns:w="http://schemas.openxmlformats.org/wordprocessingml/2006/main" xmlns:w14="http://schemas.microsoft.com/office/word/2010/wordml" xmlns:w15="http://schemas.microsoft.com/office/word/2012/wordml" xmlns:w16cid="http://schemas.microsoft.com/office/word/2016/wordml/cid" xmlns:w16se="http://schemas.microsoft.com/office/word/2015/wordml/symex" mc:Ignorable="w14 w15 w16se w16cid">
+<w:styles xmlns:mc="http://schemas.openxmlformats.org/markup-compatibility/2006" xmlns:r="http://schemas.openxmlformats.org/officeDocument/2006/relationships" xmlns:w="http://schemas.openxmlformats.org/wordprocessingml/2006/main" xmlns:w14="http://schemas.microsoft.com/office/word/2010/wordml" xmlns:w15="http://schemas.microsoft.com/office/word/2012/wordml" xmlns:w16cex="http://schemas.microsoft.com/office/word/2018/wordml/cex" xmlns:w16cid="http://schemas.microsoft.com/office/word/2016/wordml/cid" xmlns:w16="http://schemas.microsoft.com/office/word/2018/wordml" xmlns:w16sdtdh="http://schemas.microsoft.com/office/word/2020/wordml/sdtdatahash" xmlns:w16se="http://schemas.microsoft.com/office/word/2015/wordml/symex" mc:Ignorable="w14 w15 w16se w16cid w16 w16cex w16sdtdh">
   <w:docDefaults>
     <w:rPrDefault>
       <w:rPr>
@@ -2967,7 +3254,7 @@
       </w:pPr>
     </w:pPrDefault>
   </w:docDefaults>
-  <w:latentStyles w:defLockedState="0" w:defUIPriority="99" w:defSemiHidden="0" w:defUnhideWhenUsed="0" w:defQFormat="0" w:count="375">
+  <w:latentStyles w:defLockedState="0" w:defUIPriority="99" w:defSemiHidden="0" w:defUnhideWhenUsed="0" w:defQFormat="0" w:count="376">
     <w:lsdException w:name="Normal" w:uiPriority="0" w:qFormat="1"/>
     <w:lsdException w:name="heading 1" w:uiPriority="9" w:qFormat="1"/>
     <w:lsdException w:name="heading 2" w:semiHidden="1" w:uiPriority="9" w:unhideWhenUsed="1" w:qFormat="1"/>
@@ -3073,7 +3360,6 @@
     <w:lsdException w:name="HTML Sample" w:semiHidden="1" w:unhideWhenUsed="1"/>
     <w:lsdException w:name="HTML Typewriter" w:semiHidden="1" w:unhideWhenUsed="1"/>
     <w:lsdException w:name="HTML Variable" w:semiHidden="1" w:unhideWhenUsed="1"/>
-    <w:lsdException w:name="Normal Table" w:semiHidden="1" w:unhideWhenUsed="1"/>
     <w:lsdException w:name="annotation subject" w:semiHidden="1" w:unhideWhenUsed="1"/>
     <w:lsdException w:name="No List" w:semiHidden="1" w:unhideWhenUsed="1"/>
     <w:lsdException w:name="Outline List 1" w:semiHidden="1" w:unhideWhenUsed="1"/>
@@ -3120,10 +3406,8 @@
     <w:lsdException w:name="Table Subtle 2" w:semiHidden="1" w:unhideWhenUsed="1"/>
     <w:lsdException w:name="Table Web 1" w:semiHidden="1" w:unhideWhenUsed="1"/>
     <w:lsdException w:name="Table Web 2" w:semiHidden="1" w:unhideWhenUsed="1"/>
-    <w:lsdException w:name="Table Web 3" w:semiHidden="1" w:unhideWhenUsed="1"/>
     <w:lsdException w:name="Balloon Text" w:semiHidden="1" w:unhideWhenUsed="1"/>
     <w:lsdException w:name="Table Grid" w:uiPriority="39"/>
-    <w:lsdException w:name="Table Theme" w:semiHidden="1" w:unhideWhenUsed="1"/>
     <w:lsdException w:name="Placeholder Text" w:semiHidden="1"/>
     <w:lsdException w:name="No Spacing" w:uiPriority="1" w:qFormat="1"/>
     <w:lsdException w:name="Light Shading" w:uiPriority="60"/>
@@ -3343,6 +3627,7 @@
     <w:lsdException w:name="Smart Hyperlink" w:semiHidden="1" w:unhideWhenUsed="1"/>
     <w:lsdException w:name="Hashtag" w:semiHidden="1" w:unhideWhenUsed="1"/>
     <w:lsdException w:name="Unresolved Mention" w:semiHidden="1" w:unhideWhenUsed="1"/>
+    <w:lsdException w:name="Smart Link" w:semiHidden="1" w:unhideWhenUsed="1"/>
   </w:latentStyles>
   <w:style w:type="paragraph" w:default="1" w:styleId="Normal">
     <w:name w:val="Normal"/>

</xml_diff>